<commit_message>
clase sobre adición y multiplicación en N
</commit_message>
<xml_diff>
--- a/clases_2025_1/documentos_actas/Formato Acta de inicio cursos práctica 2025-1.docx
+++ b/clases_2025_1/documentos_actas/Formato Acta de inicio cursos práctica 2025-1.docx
@@ -329,7 +329,6 @@
         </w:rPr>
         <w:t xml:space="preserve">Número de estudiantes en práctica: </w:t>
       </w:r>
-      <w:bookmarkStart w:id="1" w:name="_GoBack"/>
       <w:r>
         <w:rPr>
           <w:rFonts w:hint="default" w:ascii="Times New Roman" w:hAnsi="Times New Roman"/>
@@ -340,7 +339,6 @@
         <w:t>17</w:t>
       </w:r>
     </w:p>
-    <w:bookmarkEnd w:id="1"/>
     <w:p>
       <w:pPr>
         <w:pStyle w:val="18"/>
@@ -366,6 +364,15 @@
         </w:rPr>
         <w:t>Población beneficiada con el desarrollo de la práctica:</w:t>
       </w:r>
+      <w:r>
+        <w:rPr>
+          <w:rFonts w:hint="default" w:ascii="Times New Roman" w:hAnsi="Times New Roman"/>
+          <w:sz w:val="24"/>
+          <w:szCs w:val="24"/>
+          <w:lang w:val="es-ES"/>
+        </w:rPr>
+        <w:t xml:space="preserve"> </w:t>
+      </w:r>
     </w:p>
     <w:p>
       <w:pPr>
@@ -419,6 +426,16 @@
           <w:lang w:val="es-MX"/>
         </w:rPr>
         <w:t>Fecha de inicio de la práctica:</w:t>
+      </w:r>
+      <w:r>
+        <w:rPr>
+          <w:rFonts w:hint="default" w:ascii="Times New Roman" w:hAnsi="Times New Roman"/>
+          <w:iCs/>
+          <w:sz w:val="24"/>
+          <w:szCs w:val="24"/>
+          <w:lang w:val="es-ES"/>
+        </w:rPr>
+        <w:t xml:space="preserve"> </w:t>
       </w:r>
     </w:p>
     <w:p>
@@ -796,11 +813,21 @@
               <w:spacing w:after="0" w:line="240" w:lineRule="auto"/>
               <w:jc w:val="both"/>
               <w:rPr>
-                <w:rFonts w:ascii="Times New Roman" w:hAnsi="Times New Roman" w:cs="Times New Roman"/>
-                <w:sz w:val="24"/>
-                <w:szCs w:val="24"/>
+                <w:rFonts w:hint="default" w:ascii="Times New Roman" w:hAnsi="Times New Roman" w:cs="Times New Roman"/>
+                <w:sz w:val="24"/>
+                <w:szCs w:val="24"/>
+                <w:lang w:val="es-ES"/>
               </w:rPr>
             </w:pPr>
+            <w:r>
+              <w:rPr>
+                <w:rFonts w:hint="default" w:ascii="Times New Roman" w:hAnsi="Times New Roman" w:cs="Times New Roman"/>
+                <w:sz w:val="24"/>
+                <w:szCs w:val="24"/>
+                <w:lang w:val="es-ES"/>
+              </w:rPr>
+              <w:t>V</w:t>
+            </w:r>
           </w:p>
         </w:tc>
         <w:tc>
@@ -991,7 +1018,7 @@
         <w:gridCol w:w="2977"/>
         <w:gridCol w:w="1505"/>
         <w:gridCol w:w="1843"/>
-        <w:gridCol w:w="2578"/>
+        <w:gridCol w:w="2803"/>
       </w:tblGrid>
       <w:tr>
         <w:tblPrEx>
@@ -1167,12 +1194,21 @@
               <w:spacing w:after="0" w:line="240" w:lineRule="auto"/>
               <w:jc w:val="both"/>
               <w:rPr>
-                <w:rFonts w:ascii="Times New Roman" w:hAnsi="Times New Roman" w:cs="Times New Roman"/>
-                <w:sz w:val="24"/>
-                <w:szCs w:val="24"/>
-                <w:lang w:val="es-MX"/>
+                <w:rFonts w:hint="default" w:ascii="Times New Roman" w:hAnsi="Times New Roman" w:cs="Times New Roman"/>
+                <w:sz w:val="24"/>
+                <w:szCs w:val="24"/>
+                <w:lang w:val="es-ES"/>
               </w:rPr>
             </w:pPr>
+            <w:r>
+              <w:rPr>
+                <w:rFonts w:hint="default" w:ascii="Times New Roman" w:hAnsi="Times New Roman" w:cs="Times New Roman"/>
+                <w:sz w:val="24"/>
+                <w:szCs w:val="24"/>
+                <w:lang w:val="es-ES"/>
+              </w:rPr>
+              <w:t>Marco Julio Cañas Campillo</w:t>
+            </w:r>
           </w:p>
         </w:tc>
         <w:tc>
@@ -1184,12 +1220,21 @@
               <w:spacing w:after="0" w:line="240" w:lineRule="auto"/>
               <w:jc w:val="both"/>
               <w:rPr>
-                <w:rFonts w:ascii="Times New Roman" w:hAnsi="Times New Roman" w:cs="Times New Roman"/>
-                <w:sz w:val="24"/>
-                <w:szCs w:val="24"/>
-                <w:lang w:val="es-MX"/>
+                <w:rFonts w:hint="default" w:ascii="Times New Roman" w:hAnsi="Times New Roman" w:cs="Times New Roman"/>
+                <w:sz w:val="24"/>
+                <w:szCs w:val="24"/>
+                <w:lang w:val="es-ES"/>
               </w:rPr>
             </w:pPr>
+            <w:r>
+              <w:rPr>
+                <w:rFonts w:hint="default" w:ascii="Times New Roman" w:hAnsi="Times New Roman" w:cs="Times New Roman"/>
+                <w:sz w:val="24"/>
+                <w:szCs w:val="24"/>
+                <w:lang w:val="es-ES"/>
+              </w:rPr>
+              <w:t>98640265</w:t>
+            </w:r>
           </w:p>
         </w:tc>
         <w:tc>
@@ -1201,12 +1246,21 @@
               <w:spacing w:after="0" w:line="240" w:lineRule="auto"/>
               <w:jc w:val="both"/>
               <w:rPr>
-                <w:rFonts w:ascii="Times New Roman" w:hAnsi="Times New Roman" w:cs="Times New Roman"/>
-                <w:sz w:val="24"/>
-                <w:szCs w:val="24"/>
-                <w:lang w:val="es-MX"/>
+                <w:rFonts w:hint="default" w:ascii="Times New Roman" w:hAnsi="Times New Roman" w:cs="Times New Roman"/>
+                <w:sz w:val="24"/>
+                <w:szCs w:val="24"/>
+                <w:lang w:val="es-ES"/>
               </w:rPr>
             </w:pPr>
+            <w:r>
+              <w:rPr>
+                <w:rFonts w:hint="default" w:ascii="Times New Roman" w:hAnsi="Times New Roman" w:cs="Times New Roman"/>
+                <w:sz w:val="24"/>
+                <w:szCs w:val="24"/>
+                <w:lang w:val="es-ES"/>
+              </w:rPr>
+              <w:t>3012391137</w:t>
+            </w:r>
           </w:p>
         </w:tc>
         <w:tc>
@@ -1218,12 +1272,21 @@
               <w:spacing w:after="0" w:line="240" w:lineRule="auto"/>
               <w:jc w:val="both"/>
               <w:rPr>
-                <w:rFonts w:ascii="Times New Roman" w:hAnsi="Times New Roman" w:cs="Times New Roman"/>
-                <w:sz w:val="24"/>
-                <w:szCs w:val="24"/>
-                <w:lang w:val="es-MX"/>
+                <w:rFonts w:hint="default" w:ascii="Times New Roman" w:hAnsi="Times New Roman" w:cs="Times New Roman"/>
+                <w:sz w:val="24"/>
+                <w:szCs w:val="24"/>
+                <w:lang w:val="es-ES"/>
               </w:rPr>
             </w:pPr>
+            <w:r>
+              <w:rPr>
+                <w:rFonts w:hint="default" w:ascii="Times New Roman" w:hAnsi="Times New Roman" w:cs="Times New Roman"/>
+                <w:sz w:val="24"/>
+                <w:szCs w:val="24"/>
+                <w:lang w:val="es-ES"/>
+              </w:rPr>
+              <w:t>Marco.canas@udea.edu.co</w:t>
+            </w:r>
           </w:p>
         </w:tc>
       </w:tr>
@@ -1613,13 +1676,23 @@
               <w:spacing w:after="0" w:line="240" w:lineRule="auto"/>
               <w:jc w:val="both"/>
               <w:rPr>
-                <w:rFonts w:ascii="Times New Roman" w:hAnsi="Times New Roman" w:cs="Times New Roman"/>
+                <w:rFonts w:hint="default" w:ascii="Times New Roman" w:hAnsi="Times New Roman" w:cs="Times New Roman"/>
                 <w:color w:val="FF0000"/>
                 <w:sz w:val="24"/>
                 <w:szCs w:val="24"/>
-                <w:lang w:val="es-MX"/>
+                <w:lang w:val="es-ES"/>
               </w:rPr>
             </w:pPr>
+            <w:r>
+              <w:rPr>
+                <w:rFonts w:hint="default" w:ascii="Times New Roman" w:hAnsi="Times New Roman" w:cs="Times New Roman"/>
+                <w:color w:val="FF0000"/>
+                <w:sz w:val="24"/>
+                <w:szCs w:val="24"/>
+                <w:lang w:val="es-ES"/>
+              </w:rPr>
+              <w:t>Institución Educativa Liceo Caucasia</w:t>
+            </w:r>
           </w:p>
         </w:tc>
         <w:tc>
@@ -2094,6 +2167,20 @@
         <w:jc w:val="both"/>
         <w:rPr>
           <w:rFonts w:ascii="Times New Roman" w:hAnsi="Times New Roman" w:cs="Times New Roman"/>
+          <w:b/>
+          <w:sz w:val="24"/>
+          <w:szCs w:val="24"/>
+          <w:lang w:val="es-MX"/>
+        </w:rPr>
+      </w:pPr>
+    </w:p>
+    <w:p>
+      <w:pPr>
+        <w:spacing w:after="0" w:line="240" w:lineRule="auto"/>
+        <w:contextualSpacing/>
+        <w:jc w:val="both"/>
+        <w:rPr>
+          <w:rFonts w:ascii="Times New Roman" w:hAnsi="Times New Roman" w:cs="Times New Roman"/>
           <w:bCs/>
           <w:sz w:val="24"/>
           <w:szCs w:val="24"/>
@@ -2200,7 +2287,12 @@
           <w:lang w:val="es-MX"/>
         </w:rPr>
       </w:pPr>
-      <w:r>
+    </w:p>
+    <w:p>
+      <w:pPr>
+        <w:spacing w:after="0" w:line="240" w:lineRule="auto"/>
+        <w:contextualSpacing/>
+        <w:jc w:val="both"/>
         <w:rPr>
           <w:rFonts w:ascii="Times New Roman" w:hAnsi="Times New Roman" w:cs="Times New Roman"/>
           <w:b/>
@@ -2208,8 +2300,31 @@
           <w:szCs w:val="24"/>
           <w:lang w:val="es-MX"/>
         </w:rPr>
+      </w:pPr>
+      <w:r>
+        <w:rPr>
+          <w:rFonts w:ascii="Times New Roman" w:hAnsi="Times New Roman" w:cs="Times New Roman"/>
+          <w:b/>
+          <w:sz w:val="24"/>
+          <w:szCs w:val="24"/>
+          <w:lang w:val="es-MX"/>
+        </w:rPr>
         <w:t>3.3 Actividades que desarrollarán los estudiantes en el Centro de Práctica</w:t>
       </w:r>
+    </w:p>
+    <w:p>
+      <w:pPr>
+        <w:spacing w:after="0" w:line="240" w:lineRule="auto"/>
+        <w:contextualSpacing/>
+        <w:jc w:val="both"/>
+        <w:rPr>
+          <w:rFonts w:ascii="Times New Roman" w:hAnsi="Times New Roman" w:cs="Times New Roman"/>
+          <w:b/>
+          <w:sz w:val="24"/>
+          <w:szCs w:val="24"/>
+          <w:lang w:val="es-MX"/>
+        </w:rPr>
+      </w:pPr>
     </w:p>
     <w:p>
       <w:pPr>
@@ -2386,6 +2501,44 @@
           <w:rFonts w:ascii="Times New Roman" w:hAnsi="Times New Roman" w:cs="Times New Roman"/>
         </w:rPr>
       </w:pPr>
+    </w:p>
+    <w:p>
+      <w:pPr>
+        <w:spacing w:after="0" w:line="240" w:lineRule="auto"/>
+        <w:ind w:firstLine="5500" w:firstLineChars="2500"/>
+        <w:jc w:val="both"/>
+        <w:rPr>
+          <w:rFonts w:hint="default" w:ascii="Times New Roman" w:hAnsi="Times New Roman" w:cs="Times New Roman"/>
+          <w:lang w:val="es-ES"/>
+        </w:rPr>
+      </w:pPr>
+    </w:p>
+    <w:p>
+      <w:pPr>
+        <w:spacing w:after="0" w:line="240" w:lineRule="auto"/>
+        <w:ind w:firstLine="5500" w:firstLineChars="2500"/>
+        <w:jc w:val="both"/>
+        <w:rPr>
+          <w:rFonts w:hint="default" w:ascii="Times New Roman" w:hAnsi="Times New Roman" w:cs="Times New Roman"/>
+          <w:lang w:val="es-ES"/>
+        </w:rPr>
+      </w:pPr>
+      <w:r>
+        <w:rPr>
+          <w:rFonts w:hint="default" w:ascii="Times New Roman" w:hAnsi="Times New Roman" w:cs="Times New Roman"/>
+          <w:lang w:val="es-ES"/>
+        </w:rPr>
+        <w:t>Marco Julio Cañas Campillo</w:t>
+      </w:r>
+    </w:p>
+    <w:p>
+      <w:pPr>
+        <w:spacing w:after="0" w:line="240" w:lineRule="auto"/>
+        <w:jc w:val="both"/>
+        <w:rPr>
+          <w:rFonts w:ascii="Times New Roman" w:hAnsi="Times New Roman" w:cs="Times New Roman"/>
+        </w:rPr>
+      </w:pPr>
       <w:r>
         <w:rPr>
           <w:rFonts w:ascii="Times New Roman" w:hAnsi="Times New Roman" w:cs="Times New Roman"/>
@@ -2464,7 +2617,8 @@
         <w:spacing w:after="0" w:line="240" w:lineRule="auto"/>
         <w:jc w:val="both"/>
         <w:rPr>
-          <w:rFonts w:ascii="Times New Roman" w:hAnsi="Times New Roman" w:cs="Times New Roman"/>
+          <w:rFonts w:hint="default" w:ascii="Times New Roman" w:hAnsi="Times New Roman" w:cs="Times New Roman"/>
+          <w:lang w:val="es-ES"/>
         </w:rPr>
       </w:pPr>
       <w:bookmarkStart w:id="0" w:name="_Hlk98298857"/>
@@ -2510,10 +2664,10 @@
       </w:r>
       <w:r>
         <w:rPr>
-          <w:rFonts w:ascii="Times New Roman" w:hAnsi="Times New Roman" w:cs="Times New Roman"/>
-          <w:highlight w:val="yellow"/>
-        </w:rPr>
-        <w:t>correo electrónico</w:t>
+          <w:rFonts w:hint="default" w:ascii="Times New Roman" w:hAnsi="Times New Roman" w:cs="Times New Roman"/>
+          <w:lang w:val="es-ES"/>
+        </w:rPr>
+        <w:t>marco.canas@udea.edu.co</w:t>
       </w:r>
     </w:p>
     <w:p>
@@ -2558,6 +2712,8 @@
         </w:rPr>
         <w:t>Por el Centro de práctica</w:t>
       </w:r>
+      <w:bookmarkStart w:id="1" w:name="_GoBack"/>
+      <w:bookmarkEnd w:id="1"/>
     </w:p>
     <w:p>
       <w:pPr>

</xml_diff>